<commit_message>
V0R7: Practicando herencias e interfaces
</commit_message>
<xml_diff>
--- a/Java Polimorfismo Entendiendo herencia e interfaces.docx
+++ b/Java Polimorfismo Entendiendo herencia e interfaces.docx
@@ -1843,15 +1843,7 @@
         </w:numPr>
       </w:pPr>
       <w:r>
-        <w:t xml:space="preserve">Se puede llamar a un constructor de clase madre mediante </w:t>
-      </w:r>
-      <w:proofErr w:type="gramStart"/>
-      <w:r>
-        <w:t>super(</w:t>
-      </w:r>
-      <w:proofErr w:type="gramEnd"/>
-      <w:r>
-        <w:t>)</w:t>
+        <w:t>Se puede llamar a un constructor de clase madre mediante super()</w:t>
       </w:r>
     </w:p>
     <w:p>
@@ -2757,6 +2749,7 @@
             </w:pPr>
             <w:r>
               <w:rPr>
+                <w:noProof/>
                 <w:u w:val="single"/>
               </w:rPr>
               <w:drawing>
@@ -2804,6 +2797,7 @@
             </w:pPr>
             <w:r>
               <w:rPr>
+                <w:noProof/>
                 <w:u w:val="single"/>
               </w:rPr>
               <w:lastRenderedPageBreak/>
@@ -2846,6 +2840,9 @@
           </w:p>
           <w:p>
             <w:r>
+              <w:rPr>
+                <w:noProof/>
+              </w:rPr>
               <w:drawing>
                 <wp:inline distT="0" distB="0" distL="0" distR="0" wp14:anchorId="157F2143" wp14:editId="492BB8F1">
                   <wp:extent cx="2581275" cy="2651125"/>
@@ -2885,6 +2882,9 @@
           </w:p>
           <w:p>
             <w:r>
+              <w:rPr>
+                <w:noProof/>
+              </w:rPr>
               <w:drawing>
                 <wp:inline distT="0" distB="0" distL="0" distR="0" wp14:anchorId="7E675625" wp14:editId="5D60CB5E">
                   <wp:extent cx="2581275" cy="844550"/>
@@ -2924,6 +2924,9 @@
           </w:p>
           <w:p>
             <w:r>
+              <w:rPr>
+                <w:noProof/>
+              </w:rPr>
               <w:drawing>
                 <wp:inline distT="0" distB="0" distL="0" distR="0" wp14:anchorId="0284C000" wp14:editId="39C66B29">
                   <wp:extent cx="2581275" cy="3308350"/>
@@ -2963,6 +2966,9 @@
           </w:p>
           <w:p>
             <w:r>
+              <w:rPr>
+                <w:noProof/>
+              </w:rPr>
               <w:drawing>
                 <wp:inline distT="0" distB="0" distL="0" distR="0" wp14:anchorId="2EE0809E" wp14:editId="75B2EC09">
                   <wp:extent cx="2581275" cy="1870075"/>
@@ -3002,6 +3008,9 @@
           </w:p>
           <w:p>
             <w:r>
+              <w:rPr>
+                <w:noProof/>
+              </w:rPr>
               <w:drawing>
                 <wp:inline distT="0" distB="0" distL="0" distR="0" wp14:anchorId="7039CBB4" wp14:editId="7448AD0D">
                   <wp:extent cx="2581275" cy="3184525"/>
@@ -3041,6 +3050,9 @@
           </w:p>
           <w:p>
             <w:r>
+              <w:rPr>
+                <w:noProof/>
+              </w:rPr>
               <w:drawing>
                 <wp:inline distT="0" distB="0" distL="0" distR="0" wp14:anchorId="0E1353B3" wp14:editId="167EB703">
                   <wp:extent cx="2581275" cy="2995930"/>
@@ -3080,6 +3092,9 @@
           </w:p>
           <w:p>
             <w:r>
+              <w:rPr>
+                <w:noProof/>
+              </w:rPr>
               <w:lastRenderedPageBreak/>
               <w:drawing>
                 <wp:inline distT="0" distB="0" distL="0" distR="0" wp14:anchorId="25CF1D22" wp14:editId="159D5EB9">
@@ -3120,6 +3135,9 @@
           </w:p>
           <w:p>
             <w:r>
+              <w:rPr>
+                <w:noProof/>
+              </w:rPr>
               <w:drawing>
                 <wp:inline distT="0" distB="0" distL="0" distR="0" wp14:anchorId="0E9E8BF2" wp14:editId="736B8406">
                   <wp:extent cx="2581275" cy="2933065"/>
@@ -3159,6 +3177,9 @@
           </w:p>
           <w:p>
             <w:r>
+              <w:rPr>
+                <w:noProof/>
+              </w:rPr>
               <w:drawing>
                 <wp:inline distT="0" distB="0" distL="0" distR="0" wp14:anchorId="662A63B9" wp14:editId="03409511">
                   <wp:extent cx="2581275" cy="3323590"/>
@@ -3198,6 +3219,9 @@
           </w:p>
           <w:p>
             <w:r>
+              <w:rPr>
+                <w:noProof/>
+              </w:rPr>
               <w:drawing>
                 <wp:inline distT="0" distB="0" distL="0" distR="0" wp14:anchorId="48F541DF" wp14:editId="03ECD68A">
                   <wp:extent cx="2581275" cy="2822575"/>
@@ -3237,6 +3261,9 @@
           </w:p>
           <w:p>
             <w:r>
+              <w:rPr>
+                <w:noProof/>
+              </w:rPr>
               <w:lastRenderedPageBreak/>
               <w:drawing>
                 <wp:inline distT="0" distB="0" distL="0" distR="0" wp14:anchorId="22C282A5" wp14:editId="1B1AC7F0">
@@ -3277,6 +3304,9 @@
           </w:p>
           <w:p>
             <w:r>
+              <w:rPr>
+                <w:noProof/>
+              </w:rPr>
               <w:drawing>
                 <wp:inline distT="0" distB="0" distL="0" distR="0" wp14:anchorId="6548B173" wp14:editId="30CC737A">
                   <wp:extent cx="2581275" cy="1200785"/>
@@ -3341,7 +3371,409 @@
           <w:numId w:val="2"/>
         </w:numPr>
       </w:pPr>
-    </w:p>
+      <w:r>
+        <w:t xml:space="preserve"> </w:t>
+      </w:r>
+      <w:r>
+        <w:t>Más en profundidad sobre el uso de interfaces</w:t>
+      </w:r>
+    </w:p>
+    <w:p>
+      <w:pPr>
+        <w:pStyle w:val="Prrafodelista"/>
+        <w:numPr>
+          <w:ilvl w:val="0"/>
+          <w:numId w:val="2"/>
+        </w:numPr>
+      </w:pPr>
+      <w:r>
+        <w:t>Trabajamos más profundamente con la herencia</w:t>
+      </w:r>
+    </w:p>
+    <w:p>
+      <w:pPr>
+        <w:pStyle w:val="Prrafodelista"/>
+        <w:numPr>
+          <w:ilvl w:val="0"/>
+          <w:numId w:val="2"/>
+        </w:numPr>
+      </w:pPr>
+      <w:r>
+        <w:t>Vimos otras aplicaciones de herencia e interfaz</w:t>
+      </w:r>
+    </w:p>
+    <w:tbl>
+      <w:tblPr>
+        <w:tblStyle w:val="Tablaconcuadrcula"/>
+        <w:tblW w:w="0" w:type="auto"/>
+        <w:tblLook w:val="04A0" w:firstRow="1" w:lastRow="0" w:firstColumn="1" w:lastColumn="0" w:noHBand="0" w:noVBand="1"/>
+      </w:tblPr>
+      <w:tblGrid>
+        <w:gridCol w:w="4055"/>
+      </w:tblGrid>
+      <w:tr>
+        <w:tc>
+          <w:tcPr>
+            <w:tcW w:w="4055" w:type="dxa"/>
+          </w:tcPr>
+          <w:p>
+            <w:r>
+              <w:drawing>
+                <wp:inline distT="0" distB="0" distL="0" distR="0" wp14:anchorId="034D284C" wp14:editId="420F9126">
+                  <wp:extent cx="2581275" cy="1788795"/>
+                  <wp:effectExtent l="0" t="0" r="9525" b="1905"/>
+                  <wp:docPr id="52" name="Imagen 52"/>
+                  <wp:cNvGraphicFramePr>
+                    <a:graphicFrameLocks xmlns:a="http://schemas.openxmlformats.org/drawingml/2006/main" noChangeAspect="1"/>
+                  </wp:cNvGraphicFramePr>
+                  <a:graphic xmlns:a="http://schemas.openxmlformats.org/drawingml/2006/main">
+                    <a:graphicData uri="http://schemas.openxmlformats.org/drawingml/2006/picture">
+                      <pic:pic xmlns:pic="http://schemas.openxmlformats.org/drawingml/2006/picture">
+                        <pic:nvPicPr>
+                          <pic:cNvPr id="1" name=""/>
+                          <pic:cNvPicPr/>
+                        </pic:nvPicPr>
+                        <pic:blipFill>
+                          <a:blip r:embed="rId69"/>
+                          <a:stretch>
+                            <a:fillRect/>
+                          </a:stretch>
+                        </pic:blipFill>
+                        <pic:spPr>
+                          <a:xfrm>
+                            <a:off x="0" y="0"/>
+                            <a:ext cx="2581275" cy="1788795"/>
+                          </a:xfrm>
+                          <a:prstGeom prst="rect">
+                            <a:avLst/>
+                          </a:prstGeom>
+                        </pic:spPr>
+                      </pic:pic>
+                    </a:graphicData>
+                  </a:graphic>
+                </wp:inline>
+              </w:drawing>
+            </w:r>
+          </w:p>
+          <w:p/>
+          <w:p>
+            <w:r>
+              <w:drawing>
+                <wp:inline distT="0" distB="0" distL="0" distR="0" wp14:anchorId="1B984067" wp14:editId="3AEB7CF8">
+                  <wp:extent cx="2581275" cy="2562225"/>
+                  <wp:effectExtent l="0" t="0" r="9525" b="9525"/>
+                  <wp:docPr id="66" name="Imagen 66"/>
+                  <wp:cNvGraphicFramePr>
+                    <a:graphicFrameLocks xmlns:a="http://schemas.openxmlformats.org/drawingml/2006/main" noChangeAspect="1"/>
+                  </wp:cNvGraphicFramePr>
+                  <a:graphic xmlns:a="http://schemas.openxmlformats.org/drawingml/2006/main">
+                    <a:graphicData uri="http://schemas.openxmlformats.org/drawingml/2006/picture">
+                      <pic:pic xmlns:pic="http://schemas.openxmlformats.org/drawingml/2006/picture">
+                        <pic:nvPicPr>
+                          <pic:cNvPr id="1" name=""/>
+                          <pic:cNvPicPr/>
+                        </pic:nvPicPr>
+                        <pic:blipFill>
+                          <a:blip r:embed="rId70"/>
+                          <a:stretch>
+                            <a:fillRect/>
+                          </a:stretch>
+                        </pic:blipFill>
+                        <pic:spPr>
+                          <a:xfrm>
+                            <a:off x="0" y="0"/>
+                            <a:ext cx="2581275" cy="2562225"/>
+                          </a:xfrm>
+                          <a:prstGeom prst="rect">
+                            <a:avLst/>
+                          </a:prstGeom>
+                        </pic:spPr>
+                      </pic:pic>
+                    </a:graphicData>
+                  </a:graphic>
+                </wp:inline>
+              </w:drawing>
+            </w:r>
+          </w:p>
+          <w:p>
+            <w:r>
+              <w:drawing>
+                <wp:inline distT="0" distB="0" distL="0" distR="0" wp14:anchorId="04598CD0" wp14:editId="7A7BBA49">
+                  <wp:extent cx="2581275" cy="2315210"/>
+                  <wp:effectExtent l="0" t="0" r="9525" b="8890"/>
+                  <wp:docPr id="68" name="Imagen 68"/>
+                  <wp:cNvGraphicFramePr>
+                    <a:graphicFrameLocks xmlns:a="http://schemas.openxmlformats.org/drawingml/2006/main" noChangeAspect="1"/>
+                  </wp:cNvGraphicFramePr>
+                  <a:graphic xmlns:a="http://schemas.openxmlformats.org/drawingml/2006/main">
+                    <a:graphicData uri="http://schemas.openxmlformats.org/drawingml/2006/picture">
+                      <pic:pic xmlns:pic="http://schemas.openxmlformats.org/drawingml/2006/picture">
+                        <pic:nvPicPr>
+                          <pic:cNvPr id="1" name=""/>
+                          <pic:cNvPicPr/>
+                        </pic:nvPicPr>
+                        <pic:blipFill>
+                          <a:blip r:embed="rId71"/>
+                          <a:stretch>
+                            <a:fillRect/>
+                          </a:stretch>
+                        </pic:blipFill>
+                        <pic:spPr>
+                          <a:xfrm>
+                            <a:off x="0" y="0"/>
+                            <a:ext cx="2581275" cy="2315210"/>
+                          </a:xfrm>
+                          <a:prstGeom prst="rect">
+                            <a:avLst/>
+                          </a:prstGeom>
+                        </pic:spPr>
+                      </pic:pic>
+                    </a:graphicData>
+                  </a:graphic>
+                </wp:inline>
+              </w:drawing>
+            </w:r>
+          </w:p>
+          <w:p>
+            <w:r>
+              <w:drawing>
+                <wp:inline distT="0" distB="0" distL="0" distR="0" wp14:anchorId="7B2F1A35" wp14:editId="590D5153">
+                  <wp:extent cx="2581275" cy="1400810"/>
+                  <wp:effectExtent l="0" t="0" r="9525" b="8890"/>
+                  <wp:docPr id="69" name="Imagen 69"/>
+                  <wp:cNvGraphicFramePr>
+                    <a:graphicFrameLocks xmlns:a="http://schemas.openxmlformats.org/drawingml/2006/main" noChangeAspect="1"/>
+                  </wp:cNvGraphicFramePr>
+                  <a:graphic xmlns:a="http://schemas.openxmlformats.org/drawingml/2006/main">
+                    <a:graphicData uri="http://schemas.openxmlformats.org/drawingml/2006/picture">
+                      <pic:pic xmlns:pic="http://schemas.openxmlformats.org/drawingml/2006/picture">
+                        <pic:nvPicPr>
+                          <pic:cNvPr id="1" name=""/>
+                          <pic:cNvPicPr/>
+                        </pic:nvPicPr>
+                        <pic:blipFill>
+                          <a:blip r:embed="rId72"/>
+                          <a:stretch>
+                            <a:fillRect/>
+                          </a:stretch>
+                        </pic:blipFill>
+                        <pic:spPr>
+                          <a:xfrm>
+                            <a:off x="0" y="0"/>
+                            <a:ext cx="2581275" cy="1400810"/>
+                          </a:xfrm>
+                          <a:prstGeom prst="rect">
+                            <a:avLst/>
+                          </a:prstGeom>
+                        </pic:spPr>
+                      </pic:pic>
+                    </a:graphicData>
+                  </a:graphic>
+                </wp:inline>
+              </w:drawing>
+            </w:r>
+          </w:p>
+          <w:p>
+            <w:r>
+              <w:lastRenderedPageBreak/>
+              <w:drawing>
+                <wp:inline distT="0" distB="0" distL="0" distR="0" wp14:anchorId="1ECB1474" wp14:editId="6FDC5EC9">
+                  <wp:extent cx="2581275" cy="2952115"/>
+                  <wp:effectExtent l="0" t="0" r="9525" b="635"/>
+                  <wp:docPr id="70" name="Imagen 70"/>
+                  <wp:cNvGraphicFramePr>
+                    <a:graphicFrameLocks xmlns:a="http://schemas.openxmlformats.org/drawingml/2006/main" noChangeAspect="1"/>
+                  </wp:cNvGraphicFramePr>
+                  <a:graphic xmlns:a="http://schemas.openxmlformats.org/drawingml/2006/main">
+                    <a:graphicData uri="http://schemas.openxmlformats.org/drawingml/2006/picture">
+                      <pic:pic xmlns:pic="http://schemas.openxmlformats.org/drawingml/2006/picture">
+                        <pic:nvPicPr>
+                          <pic:cNvPr id="1" name=""/>
+                          <pic:cNvPicPr/>
+                        </pic:nvPicPr>
+                        <pic:blipFill>
+                          <a:blip r:embed="rId73"/>
+                          <a:stretch>
+                            <a:fillRect/>
+                          </a:stretch>
+                        </pic:blipFill>
+                        <pic:spPr>
+                          <a:xfrm>
+                            <a:off x="0" y="0"/>
+                            <a:ext cx="2581275" cy="2952115"/>
+                          </a:xfrm>
+                          <a:prstGeom prst="rect">
+                            <a:avLst/>
+                          </a:prstGeom>
+                        </pic:spPr>
+                      </pic:pic>
+                    </a:graphicData>
+                  </a:graphic>
+                </wp:inline>
+              </w:drawing>
+            </w:r>
+          </w:p>
+          <w:p>
+            <w:r>
+              <w:drawing>
+                <wp:inline distT="0" distB="0" distL="0" distR="0" wp14:anchorId="37551AAA" wp14:editId="56ECBFAD">
+                  <wp:extent cx="2581275" cy="3340735"/>
+                  <wp:effectExtent l="0" t="0" r="9525" b="0"/>
+                  <wp:docPr id="71" name="Imagen 71"/>
+                  <wp:cNvGraphicFramePr>
+                    <a:graphicFrameLocks xmlns:a="http://schemas.openxmlformats.org/drawingml/2006/main" noChangeAspect="1"/>
+                  </wp:cNvGraphicFramePr>
+                  <a:graphic xmlns:a="http://schemas.openxmlformats.org/drawingml/2006/main">
+                    <a:graphicData uri="http://schemas.openxmlformats.org/drawingml/2006/picture">
+                      <pic:pic xmlns:pic="http://schemas.openxmlformats.org/drawingml/2006/picture">
+                        <pic:nvPicPr>
+                          <pic:cNvPr id="1" name=""/>
+                          <pic:cNvPicPr/>
+                        </pic:nvPicPr>
+                        <pic:blipFill>
+                          <a:blip r:embed="rId74"/>
+                          <a:stretch>
+                            <a:fillRect/>
+                          </a:stretch>
+                        </pic:blipFill>
+                        <pic:spPr>
+                          <a:xfrm>
+                            <a:off x="0" y="0"/>
+                            <a:ext cx="2581275" cy="3340735"/>
+                          </a:xfrm>
+                          <a:prstGeom prst="rect">
+                            <a:avLst/>
+                          </a:prstGeom>
+                        </pic:spPr>
+                      </pic:pic>
+                    </a:graphicData>
+                  </a:graphic>
+                </wp:inline>
+              </w:drawing>
+            </w:r>
+          </w:p>
+          <w:p>
+            <w:r>
+              <w:drawing>
+                <wp:inline distT="0" distB="0" distL="0" distR="0" wp14:anchorId="760710DA" wp14:editId="081E837E">
+                  <wp:extent cx="2581275" cy="3331210"/>
+                  <wp:effectExtent l="0" t="0" r="9525" b="2540"/>
+                  <wp:docPr id="72" name="Imagen 72"/>
+                  <wp:cNvGraphicFramePr>
+                    <a:graphicFrameLocks xmlns:a="http://schemas.openxmlformats.org/drawingml/2006/main" noChangeAspect="1"/>
+                  </wp:cNvGraphicFramePr>
+                  <a:graphic xmlns:a="http://schemas.openxmlformats.org/drawingml/2006/main">
+                    <a:graphicData uri="http://schemas.openxmlformats.org/drawingml/2006/picture">
+                      <pic:pic xmlns:pic="http://schemas.openxmlformats.org/drawingml/2006/picture">
+                        <pic:nvPicPr>
+                          <pic:cNvPr id="1" name=""/>
+                          <pic:cNvPicPr/>
+                        </pic:nvPicPr>
+                        <pic:blipFill>
+                          <a:blip r:embed="rId75"/>
+                          <a:stretch>
+                            <a:fillRect/>
+                          </a:stretch>
+                        </pic:blipFill>
+                        <pic:spPr>
+                          <a:xfrm>
+                            <a:off x="0" y="0"/>
+                            <a:ext cx="2581275" cy="3331210"/>
+                          </a:xfrm>
+                          <a:prstGeom prst="rect">
+                            <a:avLst/>
+                          </a:prstGeom>
+                        </pic:spPr>
+                      </pic:pic>
+                    </a:graphicData>
+                  </a:graphic>
+                </wp:inline>
+              </w:drawing>
+            </w:r>
+          </w:p>
+          <w:p>
+            <w:r>
+              <w:drawing>
+                <wp:inline distT="0" distB="0" distL="0" distR="0" wp14:anchorId="4EAF0AAB" wp14:editId="2C3916A4">
+                  <wp:extent cx="2581275" cy="3220085"/>
+                  <wp:effectExtent l="0" t="0" r="9525" b="0"/>
+                  <wp:docPr id="73" name="Imagen 73"/>
+                  <wp:cNvGraphicFramePr>
+                    <a:graphicFrameLocks xmlns:a="http://schemas.openxmlformats.org/drawingml/2006/main" noChangeAspect="1"/>
+                  </wp:cNvGraphicFramePr>
+                  <a:graphic xmlns:a="http://schemas.openxmlformats.org/drawingml/2006/main">
+                    <a:graphicData uri="http://schemas.openxmlformats.org/drawingml/2006/picture">
+                      <pic:pic xmlns:pic="http://schemas.openxmlformats.org/drawingml/2006/picture">
+                        <pic:nvPicPr>
+                          <pic:cNvPr id="1" name=""/>
+                          <pic:cNvPicPr/>
+                        </pic:nvPicPr>
+                        <pic:blipFill>
+                          <a:blip r:embed="rId76"/>
+                          <a:stretch>
+                            <a:fillRect/>
+                          </a:stretch>
+                        </pic:blipFill>
+                        <pic:spPr>
+                          <a:xfrm>
+                            <a:off x="0" y="0"/>
+                            <a:ext cx="2581275" cy="3220085"/>
+                          </a:xfrm>
+                          <a:prstGeom prst="rect">
+                            <a:avLst/>
+                          </a:prstGeom>
+                        </pic:spPr>
+                      </pic:pic>
+                    </a:graphicData>
+                  </a:graphic>
+                </wp:inline>
+              </w:drawing>
+            </w:r>
+          </w:p>
+          <w:p>
+            <w:r>
+              <w:lastRenderedPageBreak/>
+              <w:drawing>
+                <wp:inline distT="0" distB="0" distL="0" distR="0" wp14:anchorId="5338D10C" wp14:editId="45B8A315">
+                  <wp:extent cx="2581275" cy="2976245"/>
+                  <wp:effectExtent l="0" t="0" r="9525" b="0"/>
+                  <wp:docPr id="74" name="Imagen 74"/>
+                  <wp:cNvGraphicFramePr>
+                    <a:graphicFrameLocks xmlns:a="http://schemas.openxmlformats.org/drawingml/2006/main" noChangeAspect="1"/>
+                  </wp:cNvGraphicFramePr>
+                  <a:graphic xmlns:a="http://schemas.openxmlformats.org/drawingml/2006/main">
+                    <a:graphicData uri="http://schemas.openxmlformats.org/drawingml/2006/picture">
+                      <pic:pic xmlns:pic="http://schemas.openxmlformats.org/drawingml/2006/picture">
+                        <pic:nvPicPr>
+                          <pic:cNvPr id="1" name=""/>
+                          <pic:cNvPicPr/>
+                        </pic:nvPicPr>
+                        <pic:blipFill>
+                          <a:blip r:embed="rId77"/>
+                          <a:stretch>
+                            <a:fillRect/>
+                          </a:stretch>
+                        </pic:blipFill>
+                        <pic:spPr>
+                          <a:xfrm>
+                            <a:off x="0" y="0"/>
+                            <a:ext cx="2581275" cy="2976245"/>
+                          </a:xfrm>
+                          <a:prstGeom prst="rect">
+                            <a:avLst/>
+                          </a:prstGeom>
+                        </pic:spPr>
+                      </pic:pic>
+                    </a:graphicData>
+                  </a:graphic>
+                </wp:inline>
+              </w:drawing>
+            </w:r>
+          </w:p>
+        </w:tc>
+      </w:tr>
+    </w:tbl>
+    <w:p/>
     <w:p>
       <w:pPr>
         <w:pStyle w:val="Ttulo2"/>
@@ -3362,6 +3794,37 @@
           <w:numId w:val="2"/>
         </w:numPr>
       </w:pPr>
+      <w:hyperlink r:id="rId78" w:history="1">
+        <w:r>
+          <w:rPr>
+            <w:rStyle w:val="Hipervnculo"/>
+          </w:rPr>
+          <w:t>https://docs.oracle.com/javase/8/docs/api/java/util/Map.html</w:t>
+        </w:r>
+      </w:hyperlink>
+      <w:r>
+        <w:t xml:space="preserve"> </w:t>
+      </w:r>
+    </w:p>
+    <w:p>
+      <w:pPr>
+        <w:pStyle w:val="Prrafodelista"/>
+        <w:numPr>
+          <w:ilvl w:val="0"/>
+          <w:numId w:val="2"/>
+        </w:numPr>
+      </w:pPr>
+      <w:hyperlink r:id="rId79" w:history="1">
+        <w:r>
+          <w:rPr>
+            <w:rStyle w:val="Hipervnculo"/>
+          </w:rPr>
+          <w:t>https://docs.oracle.com/javase/8/docs/api/java/util/HashMap.html</w:t>
+        </w:r>
+      </w:hyperlink>
+      <w:r>
+        <w:t xml:space="preserve"> </w:t>
+      </w:r>
     </w:p>
     <w:p>
       <w:pPr>
@@ -3443,13 +3906,8 @@
       <w:pPr>
         <w:ind w:left="708"/>
       </w:pPr>
-      <w:proofErr w:type="gramStart"/>
-      <w:r>
-        <w:t>Una clases</w:t>
-      </w:r>
-      <w:proofErr w:type="gramEnd"/>
-      <w:r>
-        <w:t xml:space="preserve"> abstracta puede tener campos o variables, también puede referenciar objetos no abstractos, puede tener elementos estáticos, puede tener </w:t>
+      <w:r>
+        <w:t xml:space="preserve">Una clases abstracta puede tener campos o variables, también puede referenciar objetos no abstractos, puede tener elementos estáticos, puede tener </w:t>
       </w:r>
       <w:proofErr w:type="spellStart"/>
       <w:r>
@@ -3512,32 +3970,17 @@
           <w:numId w:val="2"/>
         </w:numPr>
       </w:pPr>
-      <w:proofErr w:type="gramStart"/>
-      <w:r>
-        <w:t>Interface</w:t>
-      </w:r>
-      <w:proofErr w:type="gramEnd"/>
-      <w:r>
-        <w:t xml:space="preserve">: es muy similar a una clase abstracta solo que no puede tener métodos ya implementados y con cuerpo. En la </w:t>
-      </w:r>
-      <w:proofErr w:type="gramStart"/>
-      <w:r>
-        <w:t>interface</w:t>
-      </w:r>
-      <w:proofErr w:type="gramEnd"/>
+      <w:r>
+        <w:t>Interface: es muy similar a una clase abstracta solo que no puede tener métodos ya implementados y con cuerpo. En la interface</w:t>
+      </w:r>
       <w:r>
         <w:t xml:space="preserve"> </w:t>
       </w:r>
       <w:r>
-        <w:t xml:space="preserve">todos los métodos son abstractos por defecto. Una </w:t>
-      </w:r>
-      <w:proofErr w:type="gramStart"/>
-      <w:r>
-        <w:t>interface</w:t>
-      </w:r>
-      <w:proofErr w:type="gramEnd"/>
-      <w:r>
-        <w:t xml:space="preserve"> no puede extender de una clase</w:t>
+        <w:t xml:space="preserve">todos los métodos son abstractos por defecto. </w:t>
+      </w:r>
+      <w:r>
+        <w:t>Una interface no puede extender de una clase</w:t>
       </w:r>
       <w:r>
         <w:t xml:space="preserve">. </w:t>
@@ -3553,21 +3996,16 @@
       <w:r>
         <w:t>.</w:t>
       </w:r>
+      <w:r>
+        <w:t xml:space="preserve"> Las interfaces son abstractas aunque no se declare.</w:t>
+      </w:r>
     </w:p>
     <w:p>
       <w:pPr>
         <w:pStyle w:val="Prrafodelista"/>
       </w:pPr>
       <w:r>
-        <w:t xml:space="preserve">No se pueden generar hijos de </w:t>
-      </w:r>
-      <w:proofErr w:type="gramStart"/>
-      <w:r>
-        <w:t>una interfaces</w:t>
-      </w:r>
-      <w:proofErr w:type="gramEnd"/>
-      <w:r>
-        <w:t xml:space="preserve">, porque no es una clase (es decir no se puede extender o heredar). A cambio puedes llamar a </w:t>
+        <w:t xml:space="preserve">No se pueden generar hijos de una interfaces, porque no es una clase (es decir no se puede extender o heredar). A cambio puedes llamar a </w:t>
       </w:r>
       <w:proofErr w:type="spellStart"/>
       <w:r>
@@ -3594,15 +4032,7 @@
         <w:pStyle w:val="Prrafodelista"/>
       </w:pPr>
       <w:r>
-        <w:t xml:space="preserve">No representa </w:t>
-      </w:r>
-      <w:proofErr w:type="gramStart"/>
-      <w:r>
-        <w:t>un familiaridad</w:t>
-      </w:r>
-      <w:proofErr w:type="gramEnd"/>
-      <w:r>
-        <w:t>, pero si un carácter en común.</w:t>
+        <w:t>No representa un familiaridad, pero si un carácter en común.</w:t>
       </w:r>
     </w:p>
     <w:p>
@@ -3638,12 +4068,10 @@
         </w:numPr>
       </w:pPr>
       <w:proofErr w:type="spellStart"/>
-      <w:proofErr w:type="gramStart"/>
       <w:r>
         <w:t>Sobre-escritura</w:t>
       </w:r>
       <w:proofErr w:type="spellEnd"/>
-      <w:proofErr w:type="gramEnd"/>
       <w:r>
         <w:t xml:space="preserve"> de método:</w:t>
       </w:r>
@@ -3714,11 +4142,76 @@
       <w:r>
         <w:t xml:space="preserve">Firma del </w:t>
       </w:r>
+      <w:r>
+        <w:t>método</w:t>
+      </w:r>
+    </w:p>
+    <w:p>
+      <w:pPr>
+        <w:pStyle w:val="Prrafodelista"/>
+        <w:numPr>
+          <w:ilvl w:val="0"/>
+          <w:numId w:val="2"/>
+        </w:numPr>
+      </w:pPr>
+      <w:r>
+        <w:t xml:space="preserve">Escalable </w:t>
+      </w:r>
+    </w:p>
+    <w:p>
+      <w:pPr>
+        <w:pStyle w:val="Prrafodelista"/>
+        <w:numPr>
+          <w:ilvl w:val="0"/>
+          <w:numId w:val="2"/>
+        </w:numPr>
+      </w:pPr>
+      <w:r>
+        <w:t xml:space="preserve">Composición de objetos: para que nunca inicie con </w:t>
+      </w:r>
       <w:proofErr w:type="spellStart"/>
       <w:r>
-        <w:t>metodo</w:t>
+        <w:t>null</w:t>
       </w:r>
       <w:proofErr w:type="spellEnd"/>
+    </w:p>
+    <w:p>
+      <w:pPr>
+        <w:pStyle w:val="Prrafodelista"/>
+        <w:numPr>
+          <w:ilvl w:val="0"/>
+          <w:numId w:val="2"/>
+        </w:numPr>
+      </w:pPr>
+      <w:r>
+        <w:t>Desacoplar</w:t>
+      </w:r>
+    </w:p>
+    <w:p>
+      <w:pPr>
+        <w:pStyle w:val="Prrafodelista"/>
+        <w:numPr>
+          <w:ilvl w:val="0"/>
+          <w:numId w:val="2"/>
+        </w:numPr>
+      </w:pPr>
+      <w:proofErr w:type="spellStart"/>
+      <w:r>
+        <w:t>CamelCase</w:t>
+      </w:r>
+      <w:proofErr w:type="spellEnd"/>
+    </w:p>
+    <w:p>
+      <w:pPr>
+        <w:pStyle w:val="Prrafodelista"/>
+        <w:numPr>
+          <w:ilvl w:val="0"/>
+          <w:numId w:val="2"/>
+        </w:numPr>
+      </w:pPr>
+      <w:r>
+        <w:t>Acoplar</w:t>
+      </w:r>
     </w:p>
     <w:p/>
     <w:sectPr>
@@ -5052,6 +5545,29 @@
       </w:tblBorders>
     </w:tblPr>
   </w:style>
+  <w:style w:type="character" w:styleId="Hipervnculo">
+    <w:name w:val="Hyperlink"/>
+    <w:basedOn w:val="Fuentedeprrafopredeter"/>
+    <w:uiPriority w:val="99"/>
+    <w:unhideWhenUsed/>
+    <w:rsid w:val="001F1C1F"/>
+    <w:rPr>
+      <w:color w:val="0563C1" w:themeColor="hyperlink"/>
+      <w:u w:val="single"/>
+    </w:rPr>
+  </w:style>
+  <w:style w:type="character" w:styleId="Mencinsinresolver">
+    <w:name w:val="Unresolved Mention"/>
+    <w:basedOn w:val="Fuentedeprrafopredeter"/>
+    <w:uiPriority w:val="99"/>
+    <w:semiHidden/>
+    <w:unhideWhenUsed/>
+    <w:rsid w:val="001F1C1F"/>
+    <w:rPr>
+      <w:color w:val="605E5C"/>
+      <w:shd w:val="clear" w:color="auto" w:fill="E1DFDD"/>
+    </w:rPr>
+  </w:style>
 </w:styles>
 </file>
 

</xml_diff>